<commit_message>
Add portfolio and Ajax
</commit_message>
<xml_diff>
--- a/download/Neila_Serrano_Adrián_UX_Frontend_Resume.docx
+++ b/download/Neila_Serrano_Adrián_UX_Frontend_Resume.docx
@@ -68,47 +68,55 @@
                               <w:spacing w:after="0" w:line="240" w:lineRule="auto"/>
                               <w:rPr>
                                 <w:rFonts w:asciiTheme="majorHAnsi" w:hAnsiTheme="majorHAnsi"/>
+                                <w:lang w:val="en-US"/>
                               </w:rPr>
                             </w:pPr>
                             <w:r>
                               <w:rPr>
                                 <w:rFonts w:asciiTheme="majorHAnsi" w:hAnsiTheme="majorHAnsi"/>
+                                <w:lang w:val="en-US"/>
                               </w:rPr>
                               <w:t>Silvinita</w:t>
                             </w:r>
                             <w:r>
                               <w:rPr>
                                 <w:rFonts w:asciiTheme="majorHAnsi" w:hAnsiTheme="majorHAnsi"/>
+                                <w:lang w:val="en-US"/>
                               </w:rPr>
                               <w:t xml:space="preserve"> st</w:t>
                             </w:r>
                             <w:r>
                               <w:rPr>
                                 <w:rFonts w:asciiTheme="majorHAnsi" w:hAnsiTheme="majorHAnsi"/>
+                                <w:lang w:val="en-US"/>
                               </w:rPr>
                               <w:t xml:space="preserve">, 3 </w:t>
                             </w:r>
                             <w:r>
                               <w:rPr>
                                 <w:rFonts w:asciiTheme="majorHAnsi" w:hAnsiTheme="majorHAnsi"/>
+                                <w:lang w:val="en-US"/>
                               </w:rPr>
                               <w:t>·</w:t>
                             </w:r>
                             <w:r>
                               <w:rPr>
                                 <w:rFonts w:asciiTheme="majorHAnsi" w:hAnsiTheme="majorHAnsi"/>
+                                <w:lang w:val="en-US"/>
                               </w:rPr>
                               <w:t xml:space="preserve"> 28021 </w:t>
                             </w:r>
                             <w:r>
                               <w:rPr>
                                 <w:rFonts w:asciiTheme="majorHAnsi" w:hAnsiTheme="majorHAnsi"/>
+                                <w:lang w:val="en-US"/>
                               </w:rPr>
                               <w:t>·</w:t>
                             </w:r>
                             <w:r>
                               <w:rPr>
                                 <w:rFonts w:asciiTheme="majorHAnsi" w:hAnsiTheme="majorHAnsi"/>
+                                <w:lang w:val="en-US"/>
                               </w:rPr>
                               <w:t xml:space="preserve"> Madrid</w:t>
                             </w:r>
@@ -118,11 +126,13 @@
                               <w:spacing w:after="0" w:line="240" w:lineRule="auto"/>
                               <w:rPr>
                                 <w:rFonts w:asciiTheme="majorHAnsi" w:hAnsiTheme="majorHAnsi"/>
+                                <w:lang w:val="en-US"/>
                               </w:rPr>
                             </w:pPr>
                             <w:r>
                               <w:rPr>
                                 <w:rFonts w:asciiTheme="majorHAnsi" w:hAnsiTheme="majorHAnsi"/>
+                                <w:lang w:val="en-US"/>
                               </w:rPr>
                               <w:t>aneiser13@gmail.com</w:t>
                             </w:r>
@@ -140,6 +150,21 @@
                               </w:rPr>
                               <w:t>649 87 45 42</w:t>
                             </w:r>
+                            <w:r>
+                              <w:rPr>
+                                <w:rFonts w:asciiTheme="majorHAnsi" w:hAnsiTheme="majorHAnsi"/>
+                              </w:rPr>
+                              <w:t xml:space="preserve"> · </w:t>
+                            </w:r>
+                            <w:hyperlink r:id="rId8" w:history="1">
+                              <w:r>
+                                <w:rPr>
+                                  <w:rStyle w:val="Hipervnculo"/>
+                                  <w:rFonts w:asciiTheme="majorHAnsi" w:hAnsiTheme="majorHAnsi"/>
+                                </w:rPr>
+                                <w:t>aneiser.github.io</w:t>
+                              </w:r>
+                            </w:hyperlink>
                           </w:p>
                         </w:txbxContent>
                       </wps:txbx>
@@ -172,47 +197,55 @@
                         <w:spacing w:after="0" w:line="240" w:lineRule="auto"/>
                         <w:rPr>
                           <w:rFonts w:asciiTheme="majorHAnsi" w:hAnsiTheme="majorHAnsi"/>
+                          <w:lang w:val="en-US"/>
                         </w:rPr>
                       </w:pPr>
                       <w:r>
                         <w:rPr>
                           <w:rFonts w:asciiTheme="majorHAnsi" w:hAnsiTheme="majorHAnsi"/>
+                          <w:lang w:val="en-US"/>
                         </w:rPr>
                         <w:t>Silvinita</w:t>
                       </w:r>
                       <w:r>
                         <w:rPr>
                           <w:rFonts w:asciiTheme="majorHAnsi" w:hAnsiTheme="majorHAnsi"/>
+                          <w:lang w:val="en-US"/>
                         </w:rPr>
                         <w:t xml:space="preserve"> st</w:t>
                       </w:r>
                       <w:r>
                         <w:rPr>
                           <w:rFonts w:asciiTheme="majorHAnsi" w:hAnsiTheme="majorHAnsi"/>
+                          <w:lang w:val="en-US"/>
                         </w:rPr>
                         <w:t xml:space="preserve">, 3 </w:t>
                       </w:r>
                       <w:r>
                         <w:rPr>
                           <w:rFonts w:asciiTheme="majorHAnsi" w:hAnsiTheme="majorHAnsi"/>
+                          <w:lang w:val="en-US"/>
                         </w:rPr>
                         <w:t>·</w:t>
                       </w:r>
                       <w:r>
                         <w:rPr>
                           <w:rFonts w:asciiTheme="majorHAnsi" w:hAnsiTheme="majorHAnsi"/>
+                          <w:lang w:val="en-US"/>
                         </w:rPr>
                         <w:t xml:space="preserve"> 28021 </w:t>
                       </w:r>
                       <w:r>
                         <w:rPr>
                           <w:rFonts w:asciiTheme="majorHAnsi" w:hAnsiTheme="majorHAnsi"/>
+                          <w:lang w:val="en-US"/>
                         </w:rPr>
                         <w:t>·</w:t>
                       </w:r>
                       <w:r>
                         <w:rPr>
                           <w:rFonts w:asciiTheme="majorHAnsi" w:hAnsiTheme="majorHAnsi"/>
+                          <w:lang w:val="en-US"/>
                         </w:rPr>
                         <w:t xml:space="preserve"> Madrid</w:t>
                       </w:r>
@@ -222,11 +255,13 @@
                         <w:spacing w:after="0" w:line="240" w:lineRule="auto"/>
                         <w:rPr>
                           <w:rFonts w:asciiTheme="majorHAnsi" w:hAnsiTheme="majorHAnsi"/>
+                          <w:lang w:val="en-US"/>
                         </w:rPr>
                       </w:pPr>
                       <w:r>
                         <w:rPr>
                           <w:rFonts w:asciiTheme="majorHAnsi" w:hAnsiTheme="majorHAnsi"/>
+                          <w:lang w:val="en-US"/>
                         </w:rPr>
                         <w:t>aneiser13@gmail.com</w:t>
                       </w:r>
@@ -244,6 +279,51 @@
                         </w:rPr>
                         <w:t>649 87 45 42</w:t>
                       </w:r>
+                      <w:r>
+                        <w:rPr>
+                          <w:rFonts w:asciiTheme="majorHAnsi" w:hAnsiTheme="majorHAnsi"/>
+                        </w:rPr>
+                        <w:t xml:space="preserve"> · </w:t>
+                      </w:r>
+                      <w:hyperlink r:id="rId9" w:history="1">
+                        <w:r>
+                          <w:rPr>
+                            <w:rStyle w:val="Hipervnculo"/>
+                            <w:rFonts w:asciiTheme="majorHAnsi" w:hAnsiTheme="majorHAnsi"/>
+                          </w:rPr>
+                          <w:t>anei</w:t>
+                        </w:r>
+                        <w:bookmarkStart w:id="1" w:name="_GoBack"/>
+                        <w:bookmarkEnd w:id="1"/>
+                        <w:r>
+                          <w:rPr>
+                            <w:rStyle w:val="Hipervnculo"/>
+                            <w:rFonts w:asciiTheme="majorHAnsi" w:hAnsiTheme="majorHAnsi"/>
+                          </w:rPr>
+                          <w:t>s</w:t>
+                        </w:r>
+                        <w:r>
+                          <w:rPr>
+                            <w:rStyle w:val="Hipervnculo"/>
+                            <w:rFonts w:asciiTheme="majorHAnsi" w:hAnsiTheme="majorHAnsi"/>
+                          </w:rPr>
+                          <w:t>er.gith</w:t>
+                        </w:r>
+                        <w:r>
+                          <w:rPr>
+                            <w:rStyle w:val="Hipervnculo"/>
+                            <w:rFonts w:asciiTheme="majorHAnsi" w:hAnsiTheme="majorHAnsi"/>
+                          </w:rPr>
+                          <w:t>u</w:t>
+                        </w:r>
+                        <w:r>
+                          <w:rPr>
+                            <w:rStyle w:val="Hipervnculo"/>
+                            <w:rFonts w:asciiTheme="majorHAnsi" w:hAnsiTheme="majorHAnsi"/>
+                          </w:rPr>
+                          <w:t>b.io</w:t>
+                        </w:r>
+                      </w:hyperlink>
                     </w:p>
                   </w:txbxContent>
                 </v:textbox>
@@ -305,7 +385,7 @@
           <w:rFonts w:asciiTheme="majorHAnsi" w:hAnsiTheme="majorHAnsi"/>
           <w:noProof/>
           <w:sz w:val="24"/>
-          <w:lang w:val="en-US"/>
+          <w:lang w:eastAsia="es-ES"/>
         </w:rPr>
         <mc:AlternateContent>
           <mc:Choice Requires="wps">
@@ -369,13 +449,7 @@
                               <w:rPr>
                                 <w:sz w:val="18"/>
                               </w:rPr>
-                              <w:t xml:space="preserve">* </w:t>
-                            </w:r>
-                            <w:r>
-                              <w:rPr>
-                                <w:sz w:val="18"/>
-                              </w:rPr>
-                              <w:t>Still learning</w:t>
+                              <w:t>* Still learning</w:t>
                             </w:r>
                           </w:p>
                         </w:txbxContent>
@@ -571,6 +645,7 @@
                 <w:rStyle w:val="CVCar"/>
                 <w:color w:val="808080" w:themeColor="background1" w:themeShade="80"/>
                 <w:sz w:val="22"/>
+                <w:lang w:val="en-US"/>
               </w:rPr>
               <w:t>DV Business Solutions</w:t>
             </w:r>
@@ -842,6 +917,7 @@
                 <w:i/>
                 <w:color w:val="808080" w:themeColor="background1" w:themeShade="80"/>
                 <w:sz w:val="22"/>
+                <w:lang w:val="en-US"/>
               </w:rPr>
             </w:pPr>
             <w:r>
@@ -851,6 +927,7 @@
                 <w:i/>
                 <w:color w:val="808080" w:themeColor="background1" w:themeShade="80"/>
                 <w:sz w:val="22"/>
+                <w:lang w:val="en-US"/>
               </w:rPr>
               <w:t>“</w:t>
             </w:r>
@@ -872,6 +949,7 @@
                 <w:i/>
                 <w:color w:val="808080" w:themeColor="background1" w:themeShade="80"/>
                 <w:sz w:val="22"/>
+                <w:lang w:val="en-US"/>
               </w:rPr>
               <w:t xml:space="preserve"> </w:t>
             </w:r>
@@ -893,6 +971,7 @@
                 <w:i/>
                 <w:color w:val="808080" w:themeColor="background1" w:themeShade="80"/>
                 <w:sz w:val="22"/>
+                <w:lang w:val="en-US"/>
               </w:rPr>
               <w:t xml:space="preserve">of the </w:t>
             </w:r>
@@ -914,6 +993,7 @@
                 <w:i/>
                 <w:color w:val="808080" w:themeColor="background1" w:themeShade="80"/>
                 <w:sz w:val="22"/>
+                <w:lang w:val="en-US"/>
               </w:rPr>
               <w:t>”</w:t>
             </w:r>
@@ -1399,7 +1479,6 @@
                 <w:rFonts w:ascii="Garamond" w:hAnsi="Garamond"/>
                 <w:sz w:val="25"/>
                 <w:szCs w:val="25"/>
-                <w:lang w:val="en-US"/>
               </w:rPr>
             </w:pPr>
             <w:r>
@@ -1407,27 +1486,8 @@
                 <w:rStyle w:val="CVCar"/>
                 <w:color w:val="808080" w:themeColor="background1" w:themeShade="80"/>
                 <w:sz w:val="22"/>
-                <w:lang w:val="en-US"/>
-              </w:rPr>
-              <w:t>El Mundo Chair on Digital Communications –</w:t>
-            </w:r>
-            <w:r>
-              <w:rPr>
-                <w:rStyle w:val="CVCar"/>
-                <w:color w:val="808080" w:themeColor="background1" w:themeShade="80"/>
-                <w:sz w:val="22"/>
-                <w:lang w:val="en-US"/>
-              </w:rPr>
-              <w:t xml:space="preserve"> </w:t>
-            </w:r>
-            <w:r>
-              <w:rPr>
-                <w:rStyle w:val="CVCar"/>
-                <w:color w:val="808080" w:themeColor="background1" w:themeShade="80"/>
-                <w:sz w:val="22"/>
-                <w:lang w:val="en-US"/>
-              </w:rPr>
-              <w:t>Universidad Politécnica de Madrid</w:t>
+              </w:rPr>
+              <w:t>El Mundo Chair on Digital Communications – Universidad Politécnica de Madrid</w:t>
             </w:r>
           </w:p>
           <w:p>
@@ -2002,26 +2062,14 @@
             <w:pPr>
               <w:pStyle w:val="CV"/>
               <w:spacing w:after="120" w:line="240" w:lineRule="atLeast"/>
-              <w:rPr>
-                <w:lang w:val="en-US"/>
-              </w:rPr>
-            </w:pPr>
-            <w:r>
-              <w:rPr>
-                <w:lang w:val="en-US"/>
-              </w:rPr>
+            </w:pPr>
+            <w:r>
               <w:t>Samsung</w:t>
             </w:r>
             <w:r>
-              <w:rPr>
-                <w:lang w:val="en-US"/>
-              </w:rPr>
               <w:t xml:space="preserve"> Tech Institute</w:t>
             </w:r>
             <w:r>
-              <w:rPr>
-                <w:lang w:val="en-US"/>
-              </w:rPr>
               <w:t xml:space="preserve"> – Universidad Politécnica de Madrid</w:t>
             </w:r>
           </w:p>
@@ -2057,32 +2105,14 @@
             <w:pPr>
               <w:pStyle w:val="CV"/>
               <w:spacing w:after="120" w:line="240" w:lineRule="atLeast"/>
-              <w:rPr>
-                <w:lang w:val="en-US"/>
-              </w:rPr>
-            </w:pPr>
-            <w:r>
-              <w:rPr>
-                <w:lang w:val="en-US"/>
-              </w:rPr>
+            </w:pPr>
+            <w:r>
               <w:t xml:space="preserve">Samsung </w:t>
             </w:r>
             <w:r>
-              <w:rPr>
-                <w:lang w:val="en-US"/>
-              </w:rPr>
-              <w:t xml:space="preserve"> Tech Institute</w:t>
-            </w:r>
-            <w:r>
-              <w:rPr>
-                <w:lang w:val="en-US"/>
-              </w:rPr>
-              <w:t xml:space="preserve"> </w:t>
-            </w:r>
-            <w:r>
-              <w:rPr>
-                <w:lang w:val="en-US"/>
-              </w:rPr>
+              <w:t xml:space="preserve"> Tech Institute </w:t>
+            </w:r>
+            <w:r>
               <w:t>– Universidad Politécnica de Madrid</w:t>
             </w:r>
           </w:p>
@@ -2570,6 +2600,32 @@
                 <w:u w:val="single"/>
               </w:rPr>
               <w:t>Languages</w:t>
+            </w:r>
+          </w:p>
+          <w:p>
+            <w:pPr>
+              <w:pStyle w:val="CV"/>
+              <w:widowControl w:val="0"/>
+              <w:numPr>
+                <w:ilvl w:val="0"/>
+                <w:numId w:val="2"/>
+              </w:numPr>
+              <w:ind w:left="170" w:hanging="142"/>
+              <w:rPr>
+                <w:rFonts w:asciiTheme="majorHAnsi" w:hAnsiTheme="majorHAnsi"/>
+                <w:sz w:val="24"/>
+                <w:szCs w:val="22"/>
+                <w:lang w:val="en-US"/>
+              </w:rPr>
+            </w:pPr>
+            <w:r>
+              <w:rPr>
+                <w:rFonts w:asciiTheme="majorHAnsi" w:hAnsiTheme="majorHAnsi"/>
+                <w:sz w:val="24"/>
+                <w:szCs w:val="22"/>
+                <w:lang w:val="en-US"/>
+              </w:rPr>
+              <w:t>AJAX</w:t>
             </w:r>
           </w:p>
           <w:p>
@@ -4117,6 +4173,29 @@
       <w:vertAlign w:val="superscript"/>
     </w:rPr>
   </w:style>
+  <w:style w:type="character" w:styleId="Hipervnculo">
+    <w:name w:val="Hyperlink"/>
+    <w:basedOn w:val="Fuentedeprrafopredeter"/>
+    <w:uiPriority w:val="99"/>
+    <w:unhideWhenUsed/>
+    <w:rsid w:val="00E449F6"/>
+    <w:rPr>
+      <w:color w:val="0563C1" w:themeColor="hyperlink"/>
+      <w:u w:val="single"/>
+    </w:rPr>
+  </w:style>
+  <w:style w:type="character" w:styleId="Hipervnculovisitado">
+    <w:name w:val="FollowedHyperlink"/>
+    <w:basedOn w:val="Fuentedeprrafopredeter"/>
+    <w:uiPriority w:val="99"/>
+    <w:semiHidden/>
+    <w:unhideWhenUsed/>
+    <w:rsid w:val="00E449F6"/>
+    <w:rPr>
+      <w:color w:val="954F72" w:themeColor="followedHyperlink"/>
+      <w:u w:val="single"/>
+    </w:rPr>
+  </w:style>
 </w:styles>
 </file>
 
@@ -4386,7 +4465,7 @@
 </file>
 
 <file path=customXml/itemProps1.xml><?xml version="1.0" encoding="utf-8"?>
-<ds:datastoreItem xmlns:ds="http://schemas.openxmlformats.org/officeDocument/2006/customXml" ds:itemID="{6E0080EA-A1D3-4118-8F8E-7F41580EBFB7}">
+<ds:datastoreItem xmlns:ds="http://schemas.openxmlformats.org/officeDocument/2006/customXml" ds:itemID="{2FBB7D5E-B267-44AF-8230-4AFAFC7446D8}">
   <ds:schemaRefs>
     <ds:schemaRef ds:uri="http://schemas.openxmlformats.org/officeDocument/2006/bibliography"/>
   </ds:schemaRefs>

</xml_diff>